<commit_message>
Guardando cambios antes de cambiar de rama
</commit_message>
<xml_diff>
--- a/Desarrollo/SGC/Gestion/SGC-GSC.docx
+++ b/Desarrollo/SGC/Gestion/SGC-GSC.docx
@@ -349,15 +349,7 @@
           <w:sz w:val="26"/>
           <w:szCs w:val="26"/>
         </w:rPr>
-        <w:t>Cano</w:t>
-      </w:r>
-      <w:r>
-        <w:rPr>
-          <w:rFonts w:ascii="Times New Roman" w:eastAsia="Times New Roman" w:hAnsi="Times New Roman" w:cs="Times New Roman"/>
-          <w:sz w:val="26"/>
-          <w:szCs w:val="26"/>
-        </w:rPr>
-        <w:t xml:space="preserve"> Vasquez, Juan José</w:t>
+        <w:t>Cano Vasquez, Juan José</w:t>
       </w:r>
     </w:p>
     <w:p>
@@ -1171,13 +1163,7 @@
         <w:rPr>
           <w:lang w:val="es-MX"/>
         </w:rPr>
-        <w:t xml:space="preserve"> es una empresa emergente especializada en el desarrollo de soluciones de software a medida que actualmente atraviesa una fase estratégica de expansión. Con un equipo en crecimiento y una cartera de clientes en aumento, la compañía ha logrado posicionar tr</w:t>
-      </w:r>
-      <w:r>
-        <w:rPr>
-          <w:lang w:val="es-MX"/>
-        </w:rPr>
-        <w:t>es proyectos exitosos en producción mientras continúa fortaleciendo sus procesos internos.</w:t>
+        <w:t xml:space="preserve"> es una empresa emergente especializada en el desarrollo de soluciones de software a medida que actualmente atraviesa una fase estratégica de expansión. Con un equipo en crecimiento y una cartera de clientes en aumento, la compañía ha logrado posicionar tres proyectos exitosos en producción mientras continúa fortaleciendo sus procesos internos.</w:t>
       </w:r>
     </w:p>
     <w:p>
@@ -1276,13 +1262,7 @@
         <w:rPr>
           <w:lang w:val="es-MX"/>
         </w:rPr>
-        <w:t xml:space="preserve">Formalización de procesos de </w:t>
-      </w:r>
-      <w:r>
-        <w:rPr>
-          <w:lang w:val="es-MX"/>
-        </w:rPr>
-        <w:t>desarrollo y entrega.</w:t>
+        <w:t>Formalización de procesos de desarrollo y entrega.</w:t>
       </w:r>
       <w:r>
         <w:rPr>
@@ -1510,10 +1490,7 @@
                   <w:spacing w:after="0" w:line="240" w:lineRule="auto"/>
                 </w:pPr>
                 <w:r>
-                  <w:t xml:space="preserve">Plataforma de Gestión de </w:t>
-                </w:r>
-                <w:r>
-                  <w:t>Pedidos</w:t>
+                  <w:t>Plataforma de Gestión de Pedidos</w:t>
                 </w:r>
               </w:p>
             </w:tc>
@@ -2229,13 +2206,7 @@
         <w:rPr>
           <w:lang w:val="es-MX"/>
         </w:rPr>
-        <w:t>1.1.4 Pro</w:t>
-      </w:r>
-      <w:r>
-        <w:rPr>
-          <w:lang w:val="es-MX"/>
-        </w:rPr>
-        <w:t>blema relacionado a control de versiones:</w:t>
+        <w:t>1.1.4 Problema relacionado a control de versiones:</w:t>
       </w:r>
     </w:p>
     <w:p>
@@ -2326,14 +2297,7 @@
           <w:highlight w:val="white"/>
           <w:lang w:val="es-MX"/>
         </w:rPr>
-        <w:t xml:space="preserve">Inconsistencias en nomenclatura de archivos que provocaban errores durante </w:t>
-      </w:r>
-      <w:r>
-        <w:rPr>
-          <w:highlight w:val="white"/>
-          <w:lang w:val="es-MX"/>
-        </w:rPr>
-        <w:t>la sincronización</w:t>
+        <w:t>Inconsistencias en nomenclatura de archivos que provocaban errores durante la sincronización</w:t>
       </w:r>
     </w:p>
     <w:p>
@@ -2411,14 +2375,7 @@
           <w:highlight w:val="white"/>
           <w:lang w:val="es-MX"/>
         </w:rPr>
-        <w:t>Centralización de repositorio en platafo</w:t>
-      </w:r>
-      <w:r>
-        <w:rPr>
-          <w:highlight w:val="white"/>
-          <w:lang w:val="es-MX"/>
-        </w:rPr>
-        <w:t>rma GitHub</w:t>
+        <w:t>Centralización de repositorio en plataforma GitHub</w:t>
       </w:r>
     </w:p>
     <w:p>
@@ -2525,19 +2482,7 @@
         <w:rPr>
           <w:lang w:val="es-MX"/>
         </w:rPr>
-        <w:t xml:space="preserve">El Plan de Gestión de Configuración para el sistema de gestión </w:t>
-      </w:r>
-      <w:r>
-        <w:rPr>
-          <w:lang w:val="es-MX"/>
-        </w:rPr>
-        <w:t>integral de pedidos de JuliaFish tiene como propósito fundamental establecer un marco de control sistemático, estructurado y documentado sobre todos los artefactos generados durante el ciclo de vida del proyecto. Esta iniciativa responde a la carencia iden</w:t>
-      </w:r>
-      <w:r>
-        <w:rPr>
-          <w:lang w:val="es-MX"/>
-        </w:rPr>
-        <w:t>tificada de procesos formalizados de gestión de configuración en proyectos anteriores de la organización.</w:t>
+        <w:t>El Plan de Gestión de Configuración para el sistema de gestión integral de pedidos de JuliaFish tiene como propósito fundamental establecer un marco de control sistemático, estructurado y documentado sobre todos los artefactos generados durante el ciclo de vida del proyecto. Esta iniciativa responde a la carencia identificada de procesos formalizados de gestión de configuración en proyectos anteriores de la organización.</w:t>
       </w:r>
     </w:p>
     <w:p>
@@ -2578,13 +2523,7 @@
         <w:rPr>
           <w:lang w:val="es-MX"/>
         </w:rPr>
-        <w:t>Este plan establece los procedimientos y herramientas necesarios para administrar metódicamente los elementos constitutivos del s</w:t>
-      </w:r>
-      <w:r>
-        <w:rPr>
-          <w:lang w:val="es-MX"/>
-        </w:rPr>
-        <w:t>istema, incluyendo:</w:t>
+        <w:t>Este plan establece los procedimientos y herramientas necesarios para administrar metódicamente los elementos constitutivos del sistema, incluyendo:</w:t>
       </w:r>
     </w:p>
     <w:p>
@@ -2693,17 +2632,7 @@
           <w:highlight w:val="white"/>
           <w:lang w:val="es-MX"/>
         </w:rPr>
-        <w:t xml:space="preserve">¿Porque proponen implementar el plan de la </w:t>
-      </w:r>
-      <w:r>
-        <w:rPr>
-          <w:b/>
-          <w:sz w:val="26"/>
-          <w:szCs w:val="26"/>
-          <w:highlight w:val="white"/>
-          <w:lang w:val="es-MX"/>
-        </w:rPr>
-        <w:t>Gestión de configuración ?</w:t>
+        <w:t>¿Porque proponen implementar el plan de la Gestión de configuración ?</w:t>
       </w:r>
     </w:p>
     <w:p>
@@ -2741,13 +2670,7 @@
         <w:rPr>
           <w:lang w:val="es-MX"/>
         </w:rPr>
-        <w:t xml:space="preserve">Dado que la empresa no contaba previamente con procesos formales de gestión de configuración, se identificó la necesidad de conservar, documentar y organizar adecuadamente los elementos del desarrollo. El presente plan se </w:t>
-      </w:r>
-      <w:r>
-        <w:rPr>
-          <w:lang w:val="es-MX"/>
-        </w:rPr>
-        <w:t>propone como una solución estructurada que permitirá manejar de forma más eficiente los procesos de desarrollo, reduciendo errores, mejorando la trazabilidad y facilitando la colaboración dentro del equipo.</w:t>
+        <w:t>Dado que la empresa no contaba previamente con procesos formales de gestión de configuración, se identificó la necesidad de conservar, documentar y organizar adecuadamente los elementos del desarrollo. El presente plan se propone como una solución estructurada que permitirá manejar de forma más eficiente los procesos de desarrollo, reduciendo errores, mejorando la trazabilidad y facilitando la colaboración dentro del equipo.</w:t>
       </w:r>
     </w:p>
     <w:p>
@@ -2910,16 +2833,7 @@
           <w:szCs w:val="26"/>
           <w:lang w:val="es-MX"/>
         </w:rPr>
-        <w:t>1.- Comi</w:t>
-      </w:r>
-      <w:r>
-        <w:rPr>
-          <w:b/>
-          <w:sz w:val="26"/>
-          <w:szCs w:val="26"/>
-          <w:lang w:val="es-MX"/>
-        </w:rPr>
-        <w:t>té de Control de Cambios (CCB)</w:t>
+        <w:t>1.- Comité de Control de Cambios (CCB)</w:t>
       </w:r>
     </w:p>
     <w:p>
@@ -3038,13 +2952,7 @@
         <w:rPr>
           <w:lang w:val="es-MX"/>
         </w:rPr>
-        <w:t xml:space="preserve">Gestionar y dar seguimiento a las solicitudes de cambio a </w:t>
-      </w:r>
-      <w:r>
-        <w:rPr>
-          <w:lang w:val="es-MX"/>
-        </w:rPr>
-        <w:t>lo largo de su ciclo de vida.</w:t>
+        <w:t>Gestionar y dar seguimiento a las solicitudes de cambio a lo largo de su ciclo de vida.</w:t>
       </w:r>
       <w:r>
         <w:rPr>
@@ -3139,15 +3047,7 @@
           <w:szCs w:val="26"/>
         </w:rPr>
         <w:lastRenderedPageBreak/>
-        <w:t>2.- Bib</w:t>
-      </w:r>
-      <w:r>
-        <w:rPr>
-          <w:b/>
-          <w:sz w:val="26"/>
-          <w:szCs w:val="26"/>
-        </w:rPr>
-        <w:t>liotecario</w:t>
+        <w:t>2.- Bibliotecario</w:t>
       </w:r>
     </w:p>
     <w:p>
@@ -3359,13 +3259,7 @@
         <w:rPr>
           <w:lang w:val="es-MX"/>
         </w:rPr>
-        <w:t>Implementar, mantener y mejorar el plan de gestión de configuración</w:t>
-      </w:r>
-      <w:r>
-        <w:rPr>
-          <w:lang w:val="es-MX"/>
-        </w:rPr>
-        <w:t>.</w:t>
+        <w:t>Implementar, mantener y mejorar el plan de gestión de configuración.</w:t>
       </w:r>
       <w:r>
         <w:rPr>
@@ -5314,19 +5208,7 @@
         <w:rPr>
           <w:lang w:val="es-MX"/>
         </w:rPr>
-        <w:t xml:space="preserve">La tabla tiene como objetivo evaluar diferentes sistemas de control de versiones con </w:t>
-      </w:r>
-      <w:r>
-        <w:rPr>
-          <w:lang w:val="es-MX"/>
-        </w:rPr>
-        <w:t>el fin de identificar cuál resulta más conveniente para el proyecto, considerando aspectos clave como el tipo de repositorio (centralizado o distribuido), facilidad de uso, control de versiones, manejo de ramas, historial de cambios, soporte para trabajo c</w:t>
-      </w:r>
-      <w:r>
-        <w:rPr>
-          <w:lang w:val="es-MX"/>
-        </w:rPr>
-        <w:t>olaborativo y compatibilidad con herramientas externas.</w:t>
+        <w:t>La tabla tiene como objetivo evaluar diferentes sistemas de control de versiones con el fin de identificar cuál resulta más conveniente para el proyecto, considerando aspectos clave como el tipo de repositorio (centralizado o distribuido), facilidad de uso, control de versiones, manejo de ramas, historial de cambios, soporte para trabajo colaborativo y compatibilidad con herramientas externas.</w:t>
       </w:r>
     </w:p>
     <w:p>
@@ -5367,13 +5249,7 @@
         <w:rPr>
           <w:lang w:val="es-MX"/>
         </w:rPr>
-        <w:t>Git se presenta como la opción más adecuada debido a su naturaleza distribuida, lo que permite que cada desarrollador trabaje de forma independiente sin depender de una co</w:t>
-      </w:r>
-      <w:r>
-        <w:rPr>
-          <w:lang w:val="es-MX"/>
-        </w:rPr>
-        <w:t>nexión constante al repositorio central. Esto brinda mayor flexibilidad, especialmente en entornos con múltiples colaboradores.</w:t>
+        <w:t>Git se presenta como la opción más adecuada debido a su naturaleza distribuida, lo que permite que cada desarrollador trabaje de forma independiente sin depender de una conexión constante al repositorio central. Esto brinda mayor flexibilidad, especialmente en entornos con múltiples colaboradores.</w:t>
       </w:r>
     </w:p>
     <w:p>
@@ -5389,13 +5265,7 @@
         <w:rPr>
           <w:lang w:val="es-MX"/>
         </w:rPr>
-        <w:t>Adicionalmente, Git facilita el desarrollo de aplicaciones modernas como las construidas en React, ya que permite gestionar múlt</w:t>
-      </w:r>
-      <w:r>
-        <w:rPr>
-          <w:lang w:val="es-MX"/>
-        </w:rPr>
-        <w:t>iples ramas para distintas funcionalidades, integrarse fácilmente con servicios de despliegue automático, y conectarse con herramientas de control de calidad y prueba.</w:t>
+        <w:t>Adicionalmente, Git facilita el desarrollo de aplicaciones modernas como las construidas en React, ya que permite gestionar múltiples ramas para distintas funcionalidades, integrarse fácilmente con servicios de despliegue automático, y conectarse con herramientas de control de calidad y prueba.</w:t>
       </w:r>
     </w:p>
     <w:p>
@@ -5531,19 +5401,7 @@
         <w:rPr>
           <w:lang w:val="es-MX"/>
         </w:rPr>
-        <w:t xml:space="preserve">La arquitectura de Git presentada optimiza el </w:t>
-      </w:r>
-      <w:r>
-        <w:rPr>
-          <w:lang w:val="es-MX"/>
-        </w:rPr>
-        <w:t xml:space="preserve">desarrollo web mediante un sistema que permite trabajo simultáneo entre desarrolladores con entornos locales conectados a un repositorio central. Implementa dos ambientes de despliegue: producción y pre-producción, permitiendo validar cambios antes de ser </w:t>
-      </w:r>
-      <w:r>
-        <w:rPr>
-          <w:lang w:val="es-MX"/>
-        </w:rPr>
-        <w:t>publicados al entorno final.</w:t>
+        <w:t>La arquitectura de Git presentada optimiza el desarrollo web mediante un sistema que permite trabajo simultáneo entre desarrolladores con entornos locales conectados a un repositorio central. Implementa dos ambientes de despliegue: producción y pre-producción, permitiendo validar cambios antes de ser publicados al entorno final.</w:t>
       </w:r>
     </w:p>
     <w:p>
@@ -5662,13 +5520,7 @@
         <w:rPr>
           <w:lang w:val="es-MX"/>
         </w:rPr>
-        <w:t xml:space="preserve"> para versiones estables que están en pr</w:t>
-      </w:r>
-      <w:r>
-        <w:rPr>
-          <w:lang w:val="es-MX"/>
-        </w:rPr>
-        <w:t>oducción.</w:t>
+        <w:t xml:space="preserve"> para versiones estables que están en producción.</w:t>
       </w:r>
       <w:r>
         <w:rPr>
@@ -5812,13 +5664,7 @@
         <w:rPr>
           <w:lang w:val="es-MX"/>
         </w:rPr>
-        <w:t>Finalmente,</w:t>
-      </w:r>
-      <w:r>
-        <w:rPr>
-          <w:lang w:val="es-MX"/>
-        </w:rPr>
-        <w:t xml:space="preserve"> el despliegue se puede automatizar mediante hooks de Git, que permiten actualizar automáticamente el servidor cuando se realiza un push, reduciendo errores manuales y facilitando actualizaciones continuas.</w:t>
+        <w:t>Finalmente, el despliegue se puede automatizar mediante hooks de Git, que permiten actualizar automáticamente el servidor cuando se realiza un push, reduciendo errores manuales y facilitando actualizaciones continuas.</w:t>
       </w:r>
     </w:p>
     <w:p>
@@ -6012,10 +5858,7 @@
       <w:bookmarkEnd w:id="14"/>
       <w:r>
         <w:lastRenderedPageBreak/>
-        <w:t xml:space="preserve">Identificación </w:t>
-      </w:r>
-      <w:r>
-        <w:t>de la GCS</w:t>
+        <w:t>Identificación de la GCS</w:t>
       </w:r>
     </w:p>
     <w:p>
@@ -6038,8 +5881,30 @@
         </w:rPr>
         <w:t>Definir estructura de la librerías del repositorio</w:t>
       </w:r>
+      <w:r>
+        <w:rPr>
+          <w:lang w:val="es-MX"/>
+        </w:rPr>
+        <w:t xml:space="preserve"> (los graficos deben describirse)</w:t>
+      </w:r>
       <w:bookmarkStart w:id="16" w:name="_GoBack"/>
       <w:bookmarkEnd w:id="16"/>
+    </w:p>
+    <w:p>
+      <w:pPr>
+        <w:pBdr>
+          <w:top w:val="nil"/>
+          <w:left w:val="nil"/>
+          <w:bottom w:val="nil"/>
+          <w:right w:val="nil"/>
+          <w:between w:val="nil"/>
+        </w:pBdr>
+        <w:spacing w:after="0"/>
+        <w:ind w:left="1440"/>
+        <w:rPr>
+          <w:lang w:val="es-MX"/>
+        </w:rPr>
+      </w:pPr>
       <w:r>
         <w:rPr>
           <w:lang w:val="en-US" w:eastAsia="en-US"/>
@@ -6047,13 +5912,13 @@
         <mc:AlternateContent>
           <mc:Choice Requires="wpg">
             <w:drawing>
-              <wp:anchor distT="114300" distB="114300" distL="114300" distR="114300" simplePos="0" relativeHeight="251660288" behindDoc="0" locked="0" layoutInCell="1" hidden="0" allowOverlap="1" wp14:anchorId="16C7A21B" wp14:editId="03A2A2BB">
+              <wp:anchor distT="114300" distB="114300" distL="114300" distR="114300" simplePos="0" relativeHeight="251660288" behindDoc="0" locked="0" layoutInCell="1" hidden="0" allowOverlap="1" wp14:anchorId="16C7A21B" wp14:editId="0A8521BF">
                 <wp:simplePos x="0" y="0"/>
                 <wp:positionH relativeFrom="column">
-                  <wp:posOffset>361950</wp:posOffset>
+                  <wp:posOffset>400572</wp:posOffset>
                 </wp:positionH>
                 <wp:positionV relativeFrom="paragraph">
-                  <wp:posOffset>247650</wp:posOffset>
+                  <wp:posOffset>230283</wp:posOffset>
                 </wp:positionV>
                 <wp:extent cx="4070738" cy="1432663"/>
                 <wp:effectExtent l="0" t="0" r="0" b="0"/>
@@ -6413,9 +6278,9 @@
               </wp:anchor>
             </w:drawing>
           </mc:Choice>
-          <mc:Fallback xmlns:w16sdtfl="http://schemas.microsoft.com/office/word/2024/wordml/sdtformatlock" xmlns:w16sdtdh="http://schemas.microsoft.com/office/word/2020/wordml/sdtdatahash" xmlns:w16du="http://schemas.microsoft.com/office/word/2023/wordml/word16du" xmlns:w16="http://schemas.microsoft.com/office/word/2018/wordml" xmlns:w16cid="http://schemas.microsoft.com/office/word/2016/wordml/cid" xmlns:w16cex="http://schemas.microsoft.com/office/word/2018/wordml/cex" xmlns:oel="http://schemas.microsoft.com/office/2019/extlst" xmlns:am3d="http://schemas.microsoft.com/office/drawing/2017/model3d" xmlns:aink="http://schemas.microsoft.com/office/drawing/2016/ink" xmlns:cx8="http://schemas.microsoft.com/office/drawing/2016/5/14/chartex" xmlns:cx7="http://schemas.microsoft.com/office/drawing/2016/5/13/chartex" xmlns:cx6="http://schemas.microsoft.com/office/drawing/2016/5/12/chartex" xmlns:cx5="http://schemas.microsoft.com/office/drawing/2016/5/11/chartex" xmlns:cx4="http://schemas.microsoft.com/office/drawing/2016/5/10/chartex" xmlns:cx3="http://schemas.microsoft.com/office/drawing/2016/5/9/chartex" xmlns:cx2="http://schemas.microsoft.com/office/drawing/2015/10/21/chartex" xmlns:cx1="http://schemas.microsoft.com/office/drawing/2015/9/8/chartex">
+          <mc:Fallback>
             <w:pict>
-              <v:group w14:anchorId="16C7A21B" id="Grupo 1339127325" o:spid="_x0000_s1026" style="position:absolute;left:0;text-align:left;margin-left:28.5pt;margin-top:19.5pt;width:320.55pt;height:112.8pt;z-index:251660288;mso-wrap-distance-top:9pt;mso-wrap-distance-bottom:9pt" coordorigin="3587,952" coordsize="74538,25959" o:gfxdata="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">
+              <v:group w14:anchorId="16C7A21B" id="Grupo 1339127325" o:spid="_x0000_s1026" style="position:absolute;left:0;text-align:left;margin-left:31.55pt;margin-top:18.15pt;width:320.55pt;height:112.8pt;z-index:251660288;mso-wrap-distance-top:9pt;mso-wrap-distance-bottom:9pt" coordorigin="3587,952" coordsize="74538,25959" o:gfxdata="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">
                 <v:rect id="Rectángulo 1059143616" o:spid="_x0000_s1027" style="position:absolute;left:34224;top:1000;width:15111;height:7605;visibility:visible;mso-wrap-style:square;v-text-anchor:middle" o:gfxdata="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" fillcolor="#cfe2f3">
                   <v:stroke startarrowwidth="narrow" startarrowlength="short" endarrowwidth="narrow" endarrowlength="short" joinstyle="round"/>
                   <v:textbox inset="2.53958mm,2.53958mm,2.53958mm,2.53958mm">
@@ -6563,22 +6428,6 @@
     </w:p>
     <w:p>
       <w:pPr>
-        <w:pBdr>
-          <w:top w:val="nil"/>
-          <w:left w:val="nil"/>
-          <w:bottom w:val="nil"/>
-          <w:right w:val="nil"/>
-          <w:between w:val="nil"/>
-        </w:pBdr>
-        <w:spacing w:after="0"/>
-        <w:ind w:left="1440"/>
-        <w:rPr>
-          <w:lang w:val="es-MX"/>
-        </w:rPr>
-      </w:pPr>
-    </w:p>
-    <w:p>
-      <w:pPr>
         <w:pStyle w:val="Ttulo3"/>
         <w:numPr>
           <w:ilvl w:val="2"/>
@@ -6608,13 +6457,7 @@
         <w:rPr>
           <w:lang w:val="es-MX"/>
         </w:rPr>
-        <w:t xml:space="preserve">La nomenclatura propuesta para los ítems del proyecto clasificado por tipos </w:t>
-      </w:r>
-      <w:r>
-        <w:rPr>
-          <w:lang w:val="es-MX"/>
-        </w:rPr>
-        <w:t>se basa en el siguiente formato:</w:t>
+        <w:t>La nomenclatura propuesta para los ítems del proyecto clasificado por tipos se basa en el siguiente formato:</w:t>
       </w:r>
     </w:p>
     <w:p>
@@ -6740,10 +6583,7 @@
         <w:ind w:left="2692" w:hanging="283"/>
       </w:pPr>
       <w:r>
-        <w:t xml:space="preserve">GP → Gestión de </w:t>
-      </w:r>
-      <w:r>
-        <w:t>Pedidos</w:t>
+        <w:t>GP → Gestión de Pedidos</w:t>
       </w:r>
     </w:p>
     <w:p>
@@ -6844,10 +6684,7 @@
         <w:spacing w:after="0"/>
       </w:pPr>
       <w:r>
-        <w:t>UserAuth → Módulo autentificación de usua</w:t>
-      </w:r>
-      <w:r>
-        <w:t>rios</w:t>
+        <w:t>UserAuth → Módulo autentificación de usuarios</w:t>
       </w:r>
     </w:p>
     <w:p>
@@ -7025,13 +6862,7 @@
         <w:rPr>
           <w:lang w:val="es-MX"/>
         </w:rPr>
-        <w:t>Es definido de esta manera puesto a que algunos programas corren con una versión de Java 8 pero no posteriores. Esto es un item del que depende el programa y por lo</w:t>
-      </w:r>
-      <w:r>
-        <w:rPr>
-          <w:lang w:val="es-MX"/>
-        </w:rPr>
-        <w:t xml:space="preserve"> tanto un ejemplo de ítem de soporte</w:t>
+        <w:t>Es definido de esta manera puesto a que algunos programas corren con una versión de Java 8 pero no posteriores. Esto es un item del que depende el programa y por lo tanto un ejemplo de ítem de soporte</w:t>
       </w:r>
     </w:p>
     <w:p>
@@ -7127,13 +6958,7 @@
         <w:rPr>
           <w:lang w:val="es-MX"/>
         </w:rPr>
-        <w:t>Evolución: Para aquellos artefactos de software que documenten información como parte del ciclo de vida del software y que pueden pr</w:t>
-      </w:r>
-      <w:r>
-        <w:rPr>
-          <w:lang w:val="es-MX"/>
-        </w:rPr>
-        <w:t>esentar modificaciones de acuerdo al cliente o evaluación de requisitos</w:t>
+        <w:t>Evolución: Para aquellos artefactos de software que documenten información como parte del ciclo de vida del software y que pueden presentar modificaciones de acuerdo al cliente o evaluación de requisitos</w:t>
       </w:r>
     </w:p>
     <w:p>
@@ -7191,13 +7016,7 @@
         <w:rPr>
           <w:lang w:val="es-MX"/>
         </w:rPr>
-        <w:t>A continuación</w:t>
-      </w:r>
-      <w:r>
-        <w:rPr>
-          <w:lang w:val="es-MX"/>
-        </w:rPr>
-        <w:t xml:space="preserve"> se enlista una serie de artefactos necesarios de reconocer como parte del </w:t>
+        <w:t xml:space="preserve">A continuación se enlista una serie de artefactos necesarios de reconocer como parte del </w:t>
       </w:r>
     </w:p>
     <w:p>
@@ -7211,13 +7030,7 @@
         <w:rPr>
           <w:lang w:val="es-MX"/>
         </w:rPr>
-        <w:t>proyecto SGC en desarrollo para ejemplificar la identificación del plan de gestión de configuración del software como parte del control, seguimiento y manipulación de las versiones</w:t>
-      </w:r>
-      <w:r>
-        <w:rPr>
-          <w:lang w:val="es-MX"/>
-        </w:rPr>
-        <w:t>.</w:t>
+        <w:t>proyecto SGC en desarrollo para ejemplificar la identificación del plan de gestión de configuración del software como parte del control, seguimiento y manipulación de las versiones.</w:t>
       </w:r>
     </w:p>
     <w:p>
@@ -7891,10 +7704,7 @@
                   <w:spacing w:after="0" w:line="240" w:lineRule="auto"/>
                 </w:pPr>
                 <w:r>
-                  <w:t xml:space="preserve">Registro de </w:t>
-                </w:r>
-                <w:r>
-                  <w:t>validaciones y observaciones de clientes</w:t>
+                  <w:t>Registro de validaciones y observaciones de clientes</w:t>
                 </w:r>
               </w:p>
             </w:tc>
@@ -8333,10 +8143,7 @@
                   <w:spacing w:after="0" w:line="240" w:lineRule="auto"/>
                 </w:pPr>
                 <w:r>
-                  <w:t xml:space="preserve">Establece los acuerdos entre la empresa desarrolladora </w:t>
-                </w:r>
-                <w:r>
-                  <w:t>y el cliente</w:t>
+                  <w:t>Establece los acuerdos entre la empresa desarrolladora y el cliente</w:t>
                 </w:r>
               </w:p>
             </w:tc>
@@ -8853,10 +8660,7 @@
                   <w:spacing w:after="0" w:line="240" w:lineRule="auto"/>
                 </w:pPr>
                 <w:r>
-                  <w:t xml:space="preserve">Código </w:t>
-                </w:r>
-                <w:r>
-                  <w:t>fuente backend relacionado al proyecto SGC</w:t>
+                  <w:t>Código fuente backend relacionado al proyecto SGC</w:t>
                 </w:r>
               </w:p>
             </w:tc>
@@ -9014,10 +8818,7 @@
                   <w:spacing w:after="0" w:line="240" w:lineRule="auto"/>
                 </w:pPr>
                 <w:r>
-                  <w:t xml:space="preserve">SGC - </w:t>
-                </w:r>
-                <w:r>
-                  <w:t>Node-v23.10.0</w:t>
+                  <w:t>SGC - Node-v23.10.0</w:t>
                 </w:r>
               </w:p>
             </w:tc>
@@ -9179,13 +8980,7 @@
         <w:rPr>
           <w:lang w:val="es-MX"/>
         </w:rPr>
-        <w:t xml:space="preserve">El reconocimiento de estos ítems como parte del plan permite reconocer las </w:t>
-      </w:r>
-      <w:r>
-        <w:rPr>
-          <w:lang w:val="es-MX"/>
-        </w:rPr>
-        <w:t>versiones sobre las que está trabajando el equipo, evitando errores en el desarrollo y facilitando su corrección.</w:t>
+        <w:t>El reconocimiento de estos ítems como parte del plan permite reconocer las versiones sobre las que está trabajando el equipo, evitando errores en el desarrollo y facilitando su corrección.</w:t>
       </w:r>
     </w:p>
     <w:p>
@@ -9767,10 +9562,7 @@
                   <w:spacing w:after="0" w:line="240" w:lineRule="auto"/>
                 </w:pPr>
                 <w:r>
-                  <w:t xml:space="preserve">Línea </w:t>
-                </w:r>
-                <w:r>
-                  <w:t>Base 3 - Hito 3: Desarrollo y Despliegue</w:t>
+                  <w:t>Línea Base 3 - Hito 3: Desarrollo y Despliegue</w:t>
                 </w:r>
               </w:p>
             </w:tc>
@@ -10071,13 +9863,7 @@
         <w:rPr>
           <w:b/>
         </w:rPr>
-        <w:t xml:space="preserve">Elementos </w:t>
-      </w:r>
-      <w:r>
-        <w:rPr>
-          <w:b/>
-        </w:rPr>
-        <w:t>incluidos (nomenclatura):</w:t>
+        <w:t>Elementos incluidos (nomenclatura):</w:t>
       </w:r>
     </w:p>
     <w:p>
@@ -10268,13 +10054,7 @@
         <w:rPr>
           <w:lang w:val="es-MX"/>
         </w:rPr>
-        <w:t xml:space="preserve"> En esta etap</w:t>
-      </w:r>
-      <w:r>
-        <w:rPr>
-          <w:lang w:val="es-MX"/>
-        </w:rPr>
-        <w:t>a se definió la estructura técnica del sistema, incluyendo la arquitectura del software, la base de datos y las interfaces. Esta línea base marca el cierre de la fase de diseño y el inicio del desarrollo.</w:t>
+        <w:t xml:space="preserve"> En esta etapa se definió la estructura técnica del sistema, incluyendo la arquitectura del software, la base de datos y las interfaces. Esta línea base marca el cierre de la fase de diseño y el inicio del desarrollo.</w:t>
       </w:r>
     </w:p>
     <w:p>
@@ -10308,13 +10088,7 @@
         <w:rPr>
           <w:lang w:val="es-MX"/>
         </w:rPr>
-        <w:t>Documento de Di</w:t>
-      </w:r>
-      <w:r>
-        <w:rPr>
-          <w:lang w:val="es-MX"/>
-        </w:rPr>
-        <w:t xml:space="preserve">seño: </w:t>
+        <w:t xml:space="preserve">Documento de Diseño: </w:t>
       </w:r>
       <w:r>
         <w:rPr>
@@ -10752,15 +10526,7 @@
           <w:color w:val="000000"/>
           <w:lang w:val="es-MX"/>
         </w:rPr>
-        <w:t xml:space="preserve">Ejemplos de </w:t>
-      </w:r>
-      <w:r>
-        <w:rPr>
-          <w:b/>
-          <w:color w:val="000000"/>
-          <w:lang w:val="es-MX"/>
-        </w:rPr>
-        <w:t>Solicitudes de cambio (1 por alumno)</w:t>
+        <w:t>Ejemplos de Solicitudes de cambio (1 por alumno)</w:t>
       </w:r>
     </w:p>
     <w:p>

</xml_diff>